<commit_message>
updated users and login details
</commit_message>
<xml_diff>
--- a/College.docx
+++ b/College.docx
@@ -67,7 +67,6 @@
           <w:szCs w:val="24"/>
         </w:rPr>
       </w:pPr>
-      <w:bookmarkStart w:id="0" w:name="_GoBack"/>
       <w:r>
         <w:rPr>
           <w:rFonts w:ascii="Times New Roman" w:eastAsia="Times New Roman" w:hAnsi="Times New Roman" w:cs="Times New Roman"/>
@@ -77,7 +76,6 @@
         </w:rPr>
         <w:t>Password</w:t>
       </w:r>
-      <w:bookmarkEnd w:id="0"/>
       <w:r>
         <w:rPr>
           <w:rFonts w:ascii="Times New Roman" w:eastAsia="Times New Roman" w:hAnsi="Times New Roman" w:cs="Times New Roman"/>
@@ -899,10 +897,12 @@
         <w:pStyle w:val="Heading2"/>
         <w:shd w:val="clear" w:color="auto" w:fill="FFFFFF"/>
         <w:spacing w:before="0" w:beforeAutospacing="0" w:after="375" w:afterAutospacing="0" w:line="360" w:lineRule="atLeast"/>
-        <w:jc w:val="both"/>
-        <w:rPr>
-          <w:sz w:val="24"/>
-          <w:szCs w:val="24"/>
+        <w:rPr>
+          <w:b w:val="0"/>
+          <w:bCs w:val="0"/>
+          <w:sz w:val="24"/>
+          <w:szCs w:val="24"/>
+          <w:highlight w:val="yellow"/>
         </w:rPr>
       </w:pPr>
       <w:hyperlink r:id="rId12" w:history="1">
@@ -927,16 +927,50 @@
         </w:rPr>
         <w:t xml:space="preserve">, </w:t>
       </w:r>
-      <w:r>
-        <w:rPr>
-          <w:b w:val="0"/>
-          <w:bCs w:val="0"/>
-          <w:sz w:val="24"/>
-          <w:szCs w:val="24"/>
-          <w:highlight w:val="yellow"/>
-        </w:rPr>
-        <w:t>racomputerscience@gmail.com</w:t>
-      </w:r>
+      <w:hyperlink r:id="rId13" w:history="1">
+        <w:r>
+          <w:rPr>
+            <w:b w:val="0"/>
+            <w:bCs w:val="0"/>
+            <w:sz w:val="24"/>
+            <w:szCs w:val="24"/>
+            <w:highlight w:val="yellow"/>
+          </w:rPr>
+          <w:t>racomputerscience@gmail.com</w:t>
+        </w:r>
+      </w:hyperlink>
+      <w:r>
+        <w:rPr>
+          <w:b w:val="0"/>
+          <w:bCs w:val="0"/>
+          <w:sz w:val="24"/>
+          <w:szCs w:val="24"/>
+          <w:highlight w:val="yellow"/>
+        </w:rPr>
+        <w:t xml:space="preserve">, </w:t>
+      </w:r>
+      <w:r>
+        <w:rPr>
+          <w:b w:val="0"/>
+          <w:bCs w:val="0"/>
+          <w:sz w:val="24"/>
+          <w:szCs w:val="24"/>
+          <w:highlight w:val="yellow"/>
+        </w:rPr>
+        <w:t>raelectricalengineering@gmail.com</w:t>
+      </w:r>
+    </w:p>
+    <w:p>
+      <w:pPr>
+        <w:pStyle w:val="Heading2"/>
+        <w:shd w:val="clear" w:color="auto" w:fill="FFFFFF"/>
+        <w:spacing w:before="0" w:beforeAutospacing="0" w:after="375" w:afterAutospacing="0" w:line="360" w:lineRule="atLeast"/>
+        <w:jc w:val="both"/>
+        <w:rPr>
+          <w:sz w:val="24"/>
+          <w:szCs w:val="24"/>
+        </w:rPr>
+      </w:pPr>
     </w:p>
     <w:p>
       <w:pPr>
@@ -958,6 +992,7 @@
           <w:szCs w:val="24"/>
           <w:u w:val="single"/>
         </w:rPr>
+        <w:lastRenderedPageBreak/>
         <w:t>University Research Directors:</w:t>
       </w:r>
     </w:p>
@@ -966,15 +1001,14 @@
         <w:pStyle w:val="Heading2"/>
         <w:shd w:val="clear" w:color="auto" w:fill="FFFFFF"/>
         <w:spacing w:before="0" w:beforeAutospacing="0" w:after="375" w:afterAutospacing="0" w:line="360" w:lineRule="atLeast"/>
-        <w:jc w:val="both"/>
-        <w:rPr>
-          <w:b w:val="0"/>
-          <w:bCs w:val="0"/>
-          <w:sz w:val="24"/>
-          <w:szCs w:val="24"/>
-        </w:rPr>
-      </w:pPr>
-      <w:hyperlink r:id="rId13" w:history="1">
+        <w:rPr>
+          <w:b w:val="0"/>
+          <w:bCs w:val="0"/>
+          <w:sz w:val="24"/>
+          <w:szCs w:val="24"/>
+        </w:rPr>
+      </w:pPr>
+      <w:hyperlink r:id="rId14" w:history="1">
         <w:r>
           <w:rPr>
             <w:b w:val="0"/>
@@ -996,7 +1030,7 @@
         </w:rPr>
         <w:t xml:space="preserve">, </w:t>
       </w:r>
-      <w:hyperlink r:id="rId14" w:history="1">
+      <w:hyperlink r:id="rId15" w:history="1">
         <w:r>
           <w:rPr>
             <w:b w:val="0"/>
@@ -1008,6 +1042,26 @@
           <w:t>directorcomputerscience@gmail.com</w:t>
         </w:r>
       </w:hyperlink>
+      <w:r>
+        <w:rPr>
+          <w:b w:val="0"/>
+          <w:bCs w:val="0"/>
+          <w:sz w:val="24"/>
+          <w:szCs w:val="24"/>
+          <w:highlight w:val="yellow"/>
+        </w:rPr>
+        <w:t xml:space="preserve">, </w:t>
+      </w:r>
+      <w:r>
+        <w:rPr>
+          <w:b w:val="0"/>
+          <w:bCs w:val="0"/>
+          <w:sz w:val="24"/>
+          <w:szCs w:val="24"/>
+          <w:highlight w:val="yellow"/>
+        </w:rPr>
+        <w:t>directorelectricalengineering@gmail.com</w:t>
+      </w:r>
     </w:p>
     <w:p>
       <w:pPr>
@@ -1025,7 +1079,6 @@
           <w:sz w:val="24"/>
           <w:szCs w:val="24"/>
         </w:rPr>
-        <w:lastRenderedPageBreak/>
         <w:t>Position Type:</w:t>
       </w:r>
       <w:r>
@@ -1711,7 +1764,7 @@
           <w:highlight w:val="yellow"/>
         </w:rPr>
       </w:pPr>
-      <w:hyperlink r:id="rId15" w:history="1">
+      <w:hyperlink r:id="rId16" w:history="1">
         <w:r>
           <w:rPr>
             <w:rFonts w:ascii="Times New Roman" w:eastAsia="Times New Roman" w:hAnsi="Times New Roman" w:cs="Times New Roman"/>
@@ -1778,7 +1831,7 @@
           <w:highlight w:val="yellow"/>
         </w:rPr>
       </w:pPr>
-      <w:hyperlink r:id="rId16" w:history="1">
+      <w:hyperlink r:id="rId17" w:history="1">
         <w:r>
           <w:rPr>
             <w:b w:val="0"/>
@@ -1849,7 +1902,7 @@
           <w:szCs w:val="24"/>
         </w:rPr>
       </w:pPr>
-      <w:hyperlink r:id="rId17" w:history="1">
+      <w:hyperlink r:id="rId18" w:history="1">
         <w:r>
           <w:rPr>
             <w:b w:val="0"/>
@@ -1920,7 +1973,7 @@
           <w:szCs w:val="24"/>
         </w:rPr>
       </w:pPr>
-      <w:hyperlink r:id="rId18" w:history="1">
+      <w:hyperlink r:id="rId19" w:history="1">
         <w:r>
           <w:rPr>
             <w:b w:val="0"/>
@@ -1985,21 +2038,42 @@
         <w:pStyle w:val="Heading2"/>
         <w:shd w:val="clear" w:color="auto" w:fill="FFFFFF"/>
         <w:spacing w:before="0" w:beforeAutospacing="0" w:after="375" w:afterAutospacing="0" w:line="360" w:lineRule="atLeast"/>
-        <w:jc w:val="both"/>
-        <w:rPr>
-          <w:sz w:val="24"/>
-          <w:szCs w:val="24"/>
-        </w:rPr>
-      </w:pPr>
-      <w:r>
-        <w:rPr>
-          <w:b w:val="0"/>
-          <w:bCs w:val="0"/>
-          <w:sz w:val="24"/>
-          <w:szCs w:val="24"/>
-          <w:highlight w:val="yellow"/>
-        </w:rPr>
-        <w:t>raphysics1@gmail.com</w:t>
+        <w:rPr>
+          <w:sz w:val="24"/>
+          <w:szCs w:val="24"/>
+        </w:rPr>
+      </w:pPr>
+      <w:hyperlink r:id="rId20" w:history="1">
+        <w:r>
+          <w:rPr>
+            <w:b w:val="0"/>
+            <w:bCs w:val="0"/>
+            <w:sz w:val="24"/>
+            <w:szCs w:val="24"/>
+            <w:highlight w:val="yellow"/>
+          </w:rPr>
+          <w:t>raphysics1@gmail.com</w:t>
+        </w:r>
+      </w:hyperlink>
+      <w:r>
+        <w:rPr>
+          <w:b w:val="0"/>
+          <w:bCs w:val="0"/>
+          <w:sz w:val="24"/>
+          <w:szCs w:val="24"/>
+          <w:highlight w:val="yellow"/>
+        </w:rPr>
+        <w:t xml:space="preserve">, </w:t>
+      </w:r>
+      <w:r>
+        <w:rPr>
+          <w:b w:val="0"/>
+          <w:bCs w:val="0"/>
+          <w:sz w:val="24"/>
+          <w:szCs w:val="24"/>
+          <w:highlight w:val="yellow"/>
+        </w:rPr>
+        <w:t>rachemistry1@gmail.com</w:t>
       </w:r>
     </w:p>
     <w:p>
@@ -2034,57 +2108,45 @@
         <w:pStyle w:val="Heading2"/>
         <w:shd w:val="clear" w:color="auto" w:fill="FFFFFF"/>
         <w:spacing w:before="0" w:beforeAutospacing="0" w:after="375" w:afterAutospacing="0" w:line="360" w:lineRule="atLeast"/>
-        <w:jc w:val="both"/>
-        <w:rPr>
-          <w:b w:val="0"/>
-          <w:bCs w:val="0"/>
-          <w:sz w:val="24"/>
-          <w:szCs w:val="24"/>
-          <w:highlight w:val="yellow"/>
-        </w:rPr>
-      </w:pPr>
-      <w:r>
-        <w:rPr>
-          <w:b w:val="0"/>
-          <w:bCs w:val="0"/>
-          <w:sz w:val="24"/>
-          <w:szCs w:val="24"/>
-          <w:highlight w:val="yellow"/>
-        </w:rPr>
-        <w:t>directorphysics@gmail.com</w:t>
-      </w:r>
-    </w:p>
-    <w:p>
-      <w:pPr>
-        <w:spacing w:after="0" w:line="240" w:lineRule="auto"/>
-        <w:jc w:val="both"/>
-        <w:rPr>
-          <w:rFonts w:ascii="Times New Roman" w:eastAsia="Times New Roman" w:hAnsi="Times New Roman" w:cs="Times New Roman"/>
-          <w:sz w:val="24"/>
-          <w:szCs w:val="24"/>
-        </w:rPr>
-      </w:pPr>
-    </w:p>
-    <w:p>
-      <w:pPr>
-        <w:spacing w:after="0" w:line="240" w:lineRule="auto"/>
-        <w:jc w:val="both"/>
-        <w:rPr>
-          <w:rFonts w:ascii="Times New Roman" w:eastAsia="Times New Roman" w:hAnsi="Times New Roman" w:cs="Times New Roman"/>
-          <w:sz w:val="24"/>
-          <w:szCs w:val="24"/>
-        </w:rPr>
-      </w:pPr>
-    </w:p>
-    <w:p>
-      <w:pPr>
-        <w:jc w:val="both"/>
-        <w:rPr>
-          <w:rFonts w:ascii="Times New Roman" w:eastAsia="Times New Roman" w:hAnsi="Times New Roman" w:cs="Times New Roman"/>
-          <w:sz w:val="24"/>
-          <w:szCs w:val="24"/>
-        </w:rPr>
-      </w:pPr>
+        <w:rPr>
+          <w:sz w:val="24"/>
+          <w:szCs w:val="24"/>
+        </w:rPr>
+      </w:pPr>
+      <w:hyperlink r:id="rId21" w:history="1">
+        <w:r>
+          <w:rPr>
+            <w:b w:val="0"/>
+            <w:bCs w:val="0"/>
+            <w:sz w:val="24"/>
+            <w:szCs w:val="24"/>
+            <w:highlight w:val="yellow"/>
+          </w:rPr>
+          <w:t>directorphysics@gmail.com</w:t>
+        </w:r>
+      </w:hyperlink>
+      <w:r>
+        <w:rPr>
+          <w:b w:val="0"/>
+          <w:bCs w:val="0"/>
+          <w:sz w:val="24"/>
+          <w:szCs w:val="24"/>
+          <w:highlight w:val="yellow"/>
+        </w:rPr>
+        <w:t xml:space="preserve">, </w:t>
+      </w:r>
+      <w:r>
+        <w:rPr>
+          <w:b w:val="0"/>
+          <w:bCs w:val="0"/>
+          <w:sz w:val="24"/>
+          <w:szCs w:val="24"/>
+          <w:highlight w:val="yellow"/>
+        </w:rPr>
+        <w:t>directorchemistry1@gmail.com</w:t>
+      </w:r>
+      <w:bookmarkStart w:id="0" w:name="_GoBack"/>
+      <w:bookmarkEnd w:id="0"/>
     </w:p>
     <w:sectPr>
       <w:pgSz w:w="12240" w:h="15840"/>

</xml_diff>